<commit_message>
Document creation of Windows .exe application
Replit-Commit-Author: Agent
Replit-Commit-Session-Id: 59b00613-bd5a-480b-b378-55b342a2995d
Replit-Commit-Screenshot-Url: https://storage.googleapis.com/screenshot-production-us-central1/365eaa94-b552-4123-8b48-5efcd13727dc/2f251570-8387-4664-9403-fdef66b9c92d.jpg
</commit_message>
<xml_diff>
--- a/project-doc.docx
+++ b/project-doc.docx
@@ -474,6 +474,16 @@
     </w:p>
     <w:p>
       <w:r>
+        <w:t xml:space="preserve">Помимо веб-версии, приложение реализовано в виде настольного программного обеспечения для операционной системы Windows. Настольная версия распространяется в формате исполняемого .exe файла и имеет все те же функциональные возможности, что и веб-версия, но не требует подключения к интернету для обработки изображений, так как все вычисления выполняются локально на компьютере пользователя. Для упаковки веб-приложения в настольное ПО был использован инструмент Electron, который позволяет создавать кроссплатформенные настольные приложения на базе веб-технологий.</w:t>
+      </w:r>
+    </w:p>
+    <w:p>
+      <w:r>
+        <w:t xml:space="preserve"/>
+      </w:r>
+    </w:p>
+    <w:p>
+      <w:r>
         <w:t xml:space="preserve">3.2 Пользовательский интерфейс</w:t>
       </w:r>
     </w:p>
@@ -655,6 +665,16 @@
     <w:p>
       <w:r>
         <w:t xml:space="preserve">- Обеспечена возможность сохранения и управления обработанными изображениями.</w:t>
+      </w:r>
+    </w:p>
+    <w:p>
+      <w:r>
+        <w:t xml:space="preserve"/>
+      </w:r>
+    </w:p>
+    <w:p>
+      <w:r>
+        <w:t xml:space="preserve">- Создана версия приложения в формате исполняемого .exe файла для использования на персональных компьютерах под управлением Windows.</w:t>
       </w:r>
     </w:p>
     <w:p>

</xml_diff>